<commit_message>
added ringcentral_ to all our functions and ...
updated the userguide, tested the STOP SMS option, the email and SMS opt-in changes as well. The re-activation code for the plugin to create / update tables, updated the un-install process to remove the new DB table, increased the version # to 1.3.0, fixed a few type-os in the readme file, general code clean up.
</commit_message>
<xml_diff>
--- a/user-guide/rccp-free_user_guide.docx
+++ b/user-guide/rccp-free_user_guide.docx
@@ -144,7 +144,7 @@
         <w:jc w:val="center"/>
       </w:pPr>
       <w:r>
-        <w:t>March</w:t>
+        <w:t>April</w:t>
       </w:r>
       <w:r>
         <w:t xml:space="preserve"> 2019</w:t>
@@ -2863,6 +2863,96 @@
           <w:lang w:val="en-US"/>
         </w:rPr>
         <w:t>Click-to-call feature on Call Me requests list for call back from WP-Admin</w:t>
+      </w:r>
+    </w:p>
+    <w:p>
+      <w:pPr>
+        <w:pStyle w:val="ListParagraph"/>
+        <w:numPr>
+          <w:ilvl w:val="0"/>
+          <w:numId w:val="5"/>
+        </w:numPr>
+        <w:shd w:val="clear" w:color="auto" w:fill="FFFFFF"/>
+        <w:spacing w:after="0" w:line="240" w:lineRule="auto"/>
+        <w:rPr>
+          <w:rFonts w:eastAsia="Times New Roman" w:cstheme="minorHAnsi"/>
+          <w:lang w:val="en-US"/>
+        </w:rPr>
+      </w:pPr>
+      <w:r>
+        <w:rPr>
+          <w:rFonts w:eastAsia="Times New Roman" w:cstheme="minorHAnsi"/>
+          <w:lang w:val="en-US"/>
+        </w:rPr>
+        <w:t xml:space="preserve">Google </w:t>
+      </w:r>
+      <w:proofErr w:type="spellStart"/>
+      <w:r>
+        <w:rPr>
+          <w:rFonts w:eastAsia="Times New Roman" w:cstheme="minorHAnsi"/>
+          <w:lang w:val="en-US"/>
+        </w:rPr>
+        <w:t>reCaptcha</w:t>
+      </w:r>
+      <w:proofErr w:type="spellEnd"/>
+      <w:r>
+        <w:rPr>
+          <w:rFonts w:eastAsia="Times New Roman" w:cstheme="minorHAnsi"/>
+          <w:lang w:val="en-US"/>
+        </w:rPr>
+        <w:t xml:space="preserve"> V2 Checkbox on </w:t>
+      </w:r>
+      <w:r>
+        <w:rPr>
+          <w:rFonts w:eastAsia="Times New Roman" w:cstheme="minorHAnsi"/>
+          <w:lang w:val="en-US"/>
+        </w:rPr>
+        <w:t>Newsletter signup</w:t>
+      </w:r>
+      <w:r>
+        <w:rPr>
+          <w:rFonts w:eastAsia="Times New Roman" w:cstheme="minorHAnsi"/>
+          <w:lang w:val="en-US"/>
+        </w:rPr>
+        <w:t xml:space="preserve"> forms</w:t>
+      </w:r>
+    </w:p>
+    <w:p>
+      <w:pPr>
+        <w:pStyle w:val="ListParagraph"/>
+        <w:numPr>
+          <w:ilvl w:val="0"/>
+          <w:numId w:val="5"/>
+        </w:numPr>
+        <w:shd w:val="clear" w:color="auto" w:fill="FFFFFF"/>
+        <w:spacing w:after="0" w:line="240" w:lineRule="auto"/>
+        <w:rPr>
+          <w:rFonts w:eastAsia="Times New Roman" w:cstheme="minorHAnsi"/>
+          <w:lang w:val="en-US"/>
+        </w:rPr>
+      </w:pPr>
+      <w:r>
+        <w:rPr>
+          <w:rFonts w:eastAsia="Times New Roman" w:cstheme="minorHAnsi"/>
+          <w:lang w:val="en-US"/>
+        </w:rPr>
+        <w:t xml:space="preserve">Google </w:t>
+      </w:r>
+      <w:proofErr w:type="spellStart"/>
+      <w:r>
+        <w:rPr>
+          <w:rFonts w:eastAsia="Times New Roman" w:cstheme="minorHAnsi"/>
+          <w:lang w:val="en-US"/>
+        </w:rPr>
+        <w:t>reCaptcha</w:t>
+      </w:r>
+      <w:proofErr w:type="spellEnd"/>
+      <w:r>
+        <w:rPr>
+          <w:rFonts w:eastAsia="Times New Roman" w:cstheme="minorHAnsi"/>
+          <w:lang w:val="en-US"/>
+        </w:rPr>
+        <w:t xml:space="preserve"> V2 Checkbox on Call Me request forms</w:t>
       </w:r>
     </w:p>
     <w:p/>
@@ -4463,8 +4553,9 @@
     <w:panose1 w:val="020B0604030504040204"/>
     <w:charset w:val="00"/>
     <w:family w:val="swiss"/>
+    <w:notTrueType/>
     <w:pitch w:val="variable"/>
-    <w:sig w:usb0="E1002EFF" w:usb1="C000605B" w:usb2="00000029" w:usb3="00000000" w:csb0="000101FF" w:csb1="00000000"/>
+    <w:sig w:usb0="00000003" w:usb1="00000000" w:usb2="00000000" w:usb3="00000000" w:csb0="00000001" w:csb1="00000000"/>
   </w:font>
 </w:fonts>
 </file>
@@ -4482,6 +4573,7 @@
     <w:rsid w:val="005258B0"/>
     <w:rsid w:val="00704E7D"/>
     <w:rsid w:val="00CC24BB"/>
+    <w:rsid w:val="00FC6F8B"/>
   </w:rsids>
   <m:mathPr>
     <m:mathFont m:val="Cambria Math"/>
@@ -5044,7 +5136,7 @@
 </file>
 
 <file path=customXml/itemProps2.xml><?xml version="1.0" encoding="utf-8"?>
-<ds:datastoreItem xmlns:ds="http://schemas.openxmlformats.org/officeDocument/2006/customXml" ds:itemID="{F83FC21A-CD62-4ACE-9D0C-61EE1A302B5A}">
+<ds:datastoreItem xmlns:ds="http://schemas.openxmlformats.org/officeDocument/2006/customXml" ds:itemID="{C7912DDB-E14C-46AE-859C-DC2DF15C421B}">
   <ds:schemaRefs>
     <ds:schemaRef ds:uri="http://schemas.openxmlformats.org/officeDocument/2006/bibliography"/>
   </ds:schemaRefs>

</xml_diff>